<commit_message>
Fix: updated CourseWork TextLang.docx (it is pre-final version) and TestCases.docx.
</commit_message>
<xml_diff>
--- a/docs/TestCases.docx
+++ b/docs/TestCases.docx
@@ -786,6 +786,14 @@
         </w:rPr>
         <w:t xml:space="preserve"> 3.5</w:t>
       </w:r>
+      <w:r>
+        <w:rPr>
+          <w:rFonts w:ascii="Times New Roman" w:hAnsi="Times New Roman"/>
+          <w:sz w:val="28"/>
+          <w:szCs w:val="28"/>
+        </w:rPr>
+        <w:t>.</w:t>
+      </w:r>
     </w:p>
     <w:p>
       <w:pPr>
@@ -870,25 +878,7 @@
           <w:sz w:val="32"/>
           <w:szCs w:val="32"/>
         </w:rPr>
-        <w:t xml:space="preserve"> </w:t>
-      </w:r>
-      <w:r>
-        <w:rPr>
-          <w:rFonts w:ascii="Times New Roman" w:hAnsi="Times New Roman"/>
-          <w:b/>
-          <w:sz w:val="32"/>
-          <w:szCs w:val="32"/>
-        </w:rPr>
-        <w:t>2</w:t>
-      </w:r>
-      <w:r>
-        <w:rPr>
-          <w:rFonts w:ascii="Times New Roman" w:hAnsi="Times New Roman"/>
-          <w:b/>
-          <w:sz w:val="32"/>
-          <w:szCs w:val="32"/>
-        </w:rPr>
-        <w:t xml:space="preserve"> – </w:t>
+        <w:t xml:space="preserve"> 2 – </w:t>
       </w:r>
       <w:r>
         <w:rPr>
@@ -1249,25 +1239,7 @@
           <w:sz w:val="32"/>
           <w:szCs w:val="32"/>
         </w:rPr>
-        <w:t xml:space="preserve"> </w:t>
-      </w:r>
-      <w:r>
-        <w:rPr>
-          <w:rFonts w:ascii="Times New Roman" w:hAnsi="Times New Roman"/>
-          <w:b/>
-          <w:sz w:val="32"/>
-          <w:szCs w:val="32"/>
-        </w:rPr>
-        <w:t>3</w:t>
-      </w:r>
-      <w:r>
-        <w:rPr>
-          <w:rFonts w:ascii="Times New Roman" w:hAnsi="Times New Roman"/>
-          <w:b/>
-          <w:sz w:val="32"/>
-          <w:szCs w:val="32"/>
-        </w:rPr>
-        <w:t xml:space="preserve"> – </w:t>
+        <w:t xml:space="preserve"> 3 – </w:t>
       </w:r>
       <w:r>
         <w:rPr>
@@ -1752,25 +1724,7 @@
           <w:sz w:val="32"/>
           <w:szCs w:val="32"/>
         </w:rPr>
-        <w:t xml:space="preserve"> </w:t>
-      </w:r>
-      <w:r>
-        <w:rPr>
-          <w:rFonts w:ascii="Times New Roman" w:hAnsi="Times New Roman"/>
-          <w:b/>
-          <w:sz w:val="32"/>
-          <w:szCs w:val="32"/>
-        </w:rPr>
-        <w:t>4</w:t>
-      </w:r>
-      <w:r>
-        <w:rPr>
-          <w:rFonts w:ascii="Times New Roman" w:hAnsi="Times New Roman"/>
-          <w:b/>
-          <w:sz w:val="32"/>
-          <w:szCs w:val="32"/>
-        </w:rPr>
-        <w:t xml:space="preserve"> – </w:t>
+        <w:t xml:space="preserve"> 4 – </w:t>
       </w:r>
       <w:r>
         <w:rPr>
@@ -1864,15 +1818,25 @@
           <w:rFonts w:ascii="Times New Roman" w:hAnsi="Times New Roman"/>
           <w:sz w:val="28"/>
           <w:szCs w:val="28"/>
-        </w:rPr>
-      </w:pPr>
-      <w:r>
-        <w:rPr>
-          <w:rFonts w:ascii="Times New Roman" w:hAnsi="Times New Roman"/>
-          <w:sz w:val="28"/>
-          <w:szCs w:val="28"/>
-        </w:rPr>
-        <w:t>Открываем /</w:t>
+          <w:lang w:val="en-US"/>
+        </w:rPr>
+      </w:pPr>
+      <w:r>
+        <w:rPr>
+          <w:rFonts w:ascii="Times New Roman" w:hAnsi="Times New Roman"/>
+          <w:sz w:val="28"/>
+          <w:szCs w:val="28"/>
+        </w:rPr>
+        <w:t>Открываем</w:t>
+      </w:r>
+      <w:r>
+        <w:rPr>
+          <w:rFonts w:ascii="Times New Roman" w:hAnsi="Times New Roman"/>
+          <w:sz w:val="28"/>
+          <w:szCs w:val="28"/>
+          <w:lang w:val="en-US"/>
+        </w:rPr>
+        <w:t xml:space="preserve"> /</w:t>
       </w:r>
       <w:r>
         <w:rPr>
@@ -1888,6 +1852,7 @@
           <w:rFonts w:ascii="Times New Roman" w:hAnsi="Times New Roman"/>
           <w:sz w:val="28"/>
           <w:szCs w:val="28"/>
+          <w:lang w:val="en-US"/>
         </w:rPr>
         <w:t>-</w:t>
       </w:r>
@@ -1905,6 +1870,7 @@
           <w:rFonts w:ascii="Times New Roman" w:hAnsi="Times New Roman"/>
           <w:sz w:val="28"/>
           <w:szCs w:val="28"/>
+          <w:lang w:val="en-US"/>
         </w:rPr>
         <w:t>/</w:t>
       </w:r>
@@ -1922,6 +1888,7 @@
           <w:rFonts w:ascii="Times New Roman" w:hAnsi="Times New Roman"/>
           <w:sz w:val="28"/>
           <w:szCs w:val="28"/>
+          <w:lang w:val="en-US"/>
         </w:rPr>
         <w:t>/</w:t>
       </w:r>
@@ -1939,6 +1906,7 @@
           <w:rFonts w:ascii="Times New Roman" w:hAnsi="Times New Roman"/>
           <w:sz w:val="28"/>
           <w:szCs w:val="28"/>
+          <w:lang w:val="en-US"/>
         </w:rPr>
         <w:t>.</w:t>
       </w:r>
@@ -1956,8 +1924,43 @@
           <w:rFonts w:ascii="Times New Roman" w:hAnsi="Times New Roman"/>
           <w:sz w:val="28"/>
           <w:szCs w:val="28"/>
-        </w:rPr>
-        <w:t xml:space="preserve"> в браузере </w:t>
+          <w:lang w:val="en-US"/>
+        </w:rPr>
+        <w:t xml:space="preserve"> </w:t>
+      </w:r>
+      <w:r>
+        <w:rPr>
+          <w:rFonts w:ascii="Times New Roman" w:hAnsi="Times New Roman"/>
+          <w:sz w:val="28"/>
+          <w:szCs w:val="28"/>
+        </w:rPr>
+        <w:t>в</w:t>
+      </w:r>
+      <w:r>
+        <w:rPr>
+          <w:rFonts w:ascii="Times New Roman" w:hAnsi="Times New Roman"/>
+          <w:sz w:val="28"/>
+          <w:szCs w:val="28"/>
+          <w:lang w:val="en-US"/>
+        </w:rPr>
+        <w:t xml:space="preserve"> </w:t>
+      </w:r>
+      <w:r>
+        <w:rPr>
+          <w:rFonts w:ascii="Times New Roman" w:hAnsi="Times New Roman"/>
+          <w:sz w:val="28"/>
+          <w:szCs w:val="28"/>
+        </w:rPr>
+        <w:t>браузере</w:t>
+      </w:r>
+      <w:r>
+        <w:rPr>
+          <w:rFonts w:ascii="Times New Roman" w:hAnsi="Times New Roman"/>
+          <w:sz w:val="28"/>
+          <w:szCs w:val="28"/>
+          <w:lang w:val="en-US"/>
+        </w:rPr>
+        <w:t xml:space="preserve"> </w:t>
       </w:r>
       <w:r>
         <w:rPr>
@@ -1973,6 +1976,7 @@
           <w:rFonts w:ascii="Times New Roman" w:hAnsi="Times New Roman"/>
           <w:sz w:val="28"/>
           <w:szCs w:val="28"/>
+          <w:lang w:val="en-US"/>
         </w:rPr>
         <w:t xml:space="preserve"> </w:t>
       </w:r>
@@ -1990,6 +1994,7 @@
           <w:rFonts w:ascii="Times New Roman" w:hAnsi="Times New Roman"/>
           <w:sz w:val="28"/>
           <w:szCs w:val="28"/>
+          <w:lang w:val="en-US"/>
         </w:rPr>
         <w:t>.</w:t>
       </w:r>
@@ -2188,7 +2193,6 @@
           <w:b/>
           <w:sz w:val="28"/>
           <w:szCs w:val="28"/>
-          <w:lang w:val="en-US"/>
         </w:rPr>
       </w:pPr>
       <w:r>
@@ -2227,25 +2231,7 @@
           <w:sz w:val="32"/>
           <w:szCs w:val="32"/>
         </w:rPr>
-        <w:t xml:space="preserve"> </w:t>
-      </w:r>
-      <w:r>
-        <w:rPr>
-          <w:rFonts w:ascii="Times New Roman" w:hAnsi="Times New Roman"/>
-          <w:b/>
-          <w:sz w:val="32"/>
-          <w:szCs w:val="32"/>
-        </w:rPr>
-        <w:t>5</w:t>
-      </w:r>
-      <w:r>
-        <w:rPr>
-          <w:rFonts w:ascii="Times New Roman" w:hAnsi="Times New Roman"/>
-          <w:b/>
-          <w:sz w:val="32"/>
-          <w:szCs w:val="32"/>
-        </w:rPr>
-        <w:t xml:space="preserve"> – </w:t>
+        <w:t xml:space="preserve"> 5 – </w:t>
       </w:r>
       <w:r>
         <w:rPr>
@@ -2938,7 +2924,6 @@
           <w:b/>
           <w:sz w:val="28"/>
           <w:szCs w:val="28"/>
-          <w:lang w:val="en-US"/>
         </w:rPr>
       </w:pPr>
       <w:r>
@@ -2978,7 +2963,25 @@
           <w:sz w:val="32"/>
           <w:szCs w:val="32"/>
         </w:rPr>
-        <w:t xml:space="preserve"> 5 – </w:t>
+        <w:t xml:space="preserve"> </w:t>
+      </w:r>
+      <w:r>
+        <w:rPr>
+          <w:rFonts w:ascii="Times New Roman" w:hAnsi="Times New Roman"/>
+          <w:b/>
+          <w:sz w:val="32"/>
+          <w:szCs w:val="32"/>
+        </w:rPr>
+        <w:t>6</w:t>
+      </w:r>
+      <w:r>
+        <w:rPr>
+          <w:rFonts w:ascii="Times New Roman" w:hAnsi="Times New Roman"/>
+          <w:b/>
+          <w:sz w:val="32"/>
+          <w:szCs w:val="32"/>
+        </w:rPr>
+        <w:t xml:space="preserve"> – </w:t>
       </w:r>
       <w:r>
         <w:rPr>
@@ -3660,7 +3663,7 @@
           <w:sz w:val="28"/>
           <w:szCs w:val="28"/>
         </w:rPr>
-        <w:t>10 вероятн</w:t>
+        <w:t xml:space="preserve">10 </w:t>
       </w:r>
       <w:r>
         <w:rPr>
@@ -3669,7 +3672,16 @@
           <w:sz w:val="28"/>
           <w:szCs w:val="28"/>
         </w:rPr>
-        <w:t>ых языков.</w:t>
+        <w:t>возможных</w:t>
+      </w:r>
+      <w:r>
+        <w:rPr>
+          <w:rFonts w:ascii="Times New Roman" w:hAnsi="Times New Roman"/>
+          <w:kern w:val="1"/>
+          <w:sz w:val="28"/>
+          <w:szCs w:val="28"/>
+        </w:rPr>
+        <w:t xml:space="preserve"> языков.</w:t>
       </w:r>
     </w:p>
     <w:p>
@@ -3766,7 +3778,7 @@
           <w:sz w:val="32"/>
           <w:szCs w:val="32"/>
         </w:rPr>
-        <w:t>6</w:t>
+        <w:t>7</w:t>
       </w:r>
       <w:r>
         <w:rPr>
@@ -4702,7 +4714,7 @@
           <w:sz w:val="28"/>
           <w:szCs w:val="28"/>
         </w:rPr>
-        <w:t>10 вероятн</w:t>
+        <w:t xml:space="preserve">10 </w:t>
       </w:r>
       <w:r>
         <w:rPr>
@@ -4711,7 +4723,7 @@
           <w:sz w:val="28"/>
           <w:szCs w:val="28"/>
         </w:rPr>
-        <w:t>ых</w:t>
+        <w:t>возможных</w:t>
       </w:r>
       <w:r>
         <w:rPr>
@@ -4927,7 +4939,25 @@
           <w:sz w:val="32"/>
           <w:szCs w:val="32"/>
         </w:rPr>
-        <w:t xml:space="preserve"> 6 – </w:t>
+        <w:t xml:space="preserve"> </w:t>
+      </w:r>
+      <w:r>
+        <w:rPr>
+          <w:rFonts w:ascii="Times New Roman" w:hAnsi="Times New Roman"/>
+          <w:b/>
+          <w:sz w:val="32"/>
+          <w:szCs w:val="32"/>
+        </w:rPr>
+        <w:t>8</w:t>
+      </w:r>
+      <w:r>
+        <w:rPr>
+          <w:rFonts w:ascii="Times New Roman" w:hAnsi="Times New Roman"/>
+          <w:b/>
+          <w:sz w:val="32"/>
+          <w:szCs w:val="32"/>
+        </w:rPr>
+        <w:t xml:space="preserve"> – </w:t>
       </w:r>
       <w:r>
         <w:rPr>
@@ -5742,7 +5772,7 @@
           <w:szCs w:val="32"/>
           <w:lang w:val="en-US"/>
         </w:rPr>
-        <w:t>7</w:t>
+        <w:t>9</w:t>
       </w:r>
       <w:r>
         <w:rPr>
@@ -6140,7 +6170,6 @@
           <w:b/>
           <w:sz w:val="32"/>
           <w:szCs w:val="32"/>
-          <w:lang w:val="en-US"/>
         </w:rPr>
       </w:pPr>
       <w:r>
@@ -6189,7 +6218,7 @@
           <w:sz w:val="32"/>
           <w:szCs w:val="32"/>
         </w:rPr>
-        <w:t>8</w:t>
+        <w:t>10</w:t>
       </w:r>
       <w:r>
         <w:rPr>
@@ -6339,7 +6368,6 @@
           <w:b/>
           <w:sz w:val="28"/>
           <w:szCs w:val="28"/>
-          <w:lang w:val="en-US"/>
         </w:rPr>
       </w:pPr>
       <w:r>
@@ -6388,7 +6416,7 @@
           <w:sz w:val="32"/>
           <w:szCs w:val="32"/>
         </w:rPr>
-        <w:t>9</w:t>
+        <w:t>11</w:t>
       </w:r>
       <w:r>
         <w:rPr>
@@ -7460,16 +7488,16 @@
           <w:sz w:val="32"/>
           <w:szCs w:val="32"/>
         </w:rPr>
-        <w:t xml:space="preserve"> </w:t>
-      </w:r>
-      <w:r>
-        <w:rPr>
-          <w:rFonts w:ascii="Times New Roman" w:hAnsi="Times New Roman"/>
-          <w:b/>
-          <w:sz w:val="32"/>
-          <w:szCs w:val="32"/>
-        </w:rPr>
-        <w:t>10</w:t>
+        <w:t xml:space="preserve"> 1</w:t>
+      </w:r>
+      <w:r>
+        <w:rPr>
+          <w:rFonts w:ascii="Times New Roman" w:hAnsi="Times New Roman"/>
+          <w:b/>
+          <w:sz w:val="32"/>
+          <w:szCs w:val="32"/>
+        </w:rPr>
+        <w:t>2</w:t>
       </w:r>
       <w:r>
         <w:rPr>
@@ -8202,8 +8230,9 @@
           <w:b/>
           <w:sz w:val="32"/>
           <w:szCs w:val="32"/>
-        </w:rPr>
-        <w:t>1</w:t>
+          <w:lang w:val="en-US"/>
+        </w:rPr>
+        <w:t>3</w:t>
       </w:r>
       <w:r>
         <w:rPr>
@@ -8255,8 +8284,6 @@
         </w:rPr>
         <w:t>Result</w:t>
       </w:r>
-      <w:bookmarkStart w:id="0" w:name="_GoBack"/>
-      <w:bookmarkEnd w:id="0"/>
     </w:p>
     <w:p>
       <w:pPr>
@@ -9301,6 +9328,8 @@
           <w:szCs w:val="28"/>
         </w:rPr>
       </w:pPr>
+      <w:bookmarkStart w:id="0" w:name="_GoBack"/>
+      <w:bookmarkEnd w:id="0"/>
     </w:p>
     <w:sectPr>
       <w:footerReference w:type="default" r:id="rId8"/>
@@ -12859,7 +12888,7 @@
 </file>
 
 <file path=customXml/itemProps1.xml><?xml version="1.0" encoding="utf-8"?>
-<ds:datastoreItem xmlns:ds="http://schemas.openxmlformats.org/officeDocument/2006/customXml" ds:itemID="{A784CECF-6CCD-4B5F-91DF-7D926806B5BC}">
+<ds:datastoreItem xmlns:ds="http://schemas.openxmlformats.org/officeDocument/2006/customXml" ds:itemID="{4384A7F5-0FA6-4EE0-87AE-D00611DA265C}">
   <ds:schemaRefs>
     <ds:schemaRef ds:uri="http://schemas.openxmlformats.org/officeDocument/2006/bibliography"/>
   </ds:schemaRefs>

</xml_diff>

<commit_message>
Fix: updated CourseWork and Test Cases.
</commit_message>
<xml_diff>
--- a/docs/TestCases.docx
+++ b/docs/TestCases.docx
@@ -351,7 +351,15 @@
           <w:sz w:val="28"/>
           <w:szCs w:val="28"/>
         </w:rPr>
-        <w:t xml:space="preserve">установить </w:t>
+        <w:t>У</w:t>
+      </w:r>
+      <w:r>
+        <w:rPr>
+          <w:rFonts w:ascii="Times New Roman" w:hAnsi="Times New Roman"/>
+          <w:sz w:val="28"/>
+          <w:szCs w:val="28"/>
+        </w:rPr>
+        <w:t xml:space="preserve">становить </w:t>
       </w:r>
       <w:proofErr w:type="spellStart"/>
       <w:r>
@@ -613,7 +621,15 @@
           <w:sz w:val="28"/>
           <w:szCs w:val="28"/>
         </w:rPr>
-        <w:t xml:space="preserve">ввести в </w:t>
+        <w:t>В</w:t>
+      </w:r>
+      <w:r>
+        <w:rPr>
+          <w:rFonts w:ascii="Times New Roman" w:hAnsi="Times New Roman"/>
+          <w:sz w:val="28"/>
+          <w:szCs w:val="28"/>
+        </w:rPr>
+        <w:t xml:space="preserve">вести в </w:t>
       </w:r>
       <w:proofErr w:type="spellStart"/>
       <w:r>
@@ -1827,7 +1843,15 @@
           <w:sz w:val="28"/>
           <w:szCs w:val="28"/>
         </w:rPr>
-        <w:t>Открываем</w:t>
+        <w:t>Откры</w:t>
+      </w:r>
+      <w:r>
+        <w:rPr>
+          <w:rFonts w:ascii="Times New Roman" w:hAnsi="Times New Roman"/>
+          <w:sz w:val="28"/>
+          <w:szCs w:val="28"/>
+        </w:rPr>
+        <w:t>ть</w:t>
       </w:r>
       <w:r>
         <w:rPr>
@@ -6168,6 +6192,7 @@
         <w:rPr>
           <w:rFonts w:ascii="Times New Roman" w:hAnsi="Times New Roman"/>
           <w:b/>
+          <w:i/>
           <w:sz w:val="32"/>
           <w:szCs w:val="32"/>
         </w:rPr>
@@ -6260,6 +6285,151 @@
         <w:t>textField</w:t>
       </w:r>
       <w:proofErr w:type="spellEnd"/>
+    </w:p>
+    <w:p>
+      <w:pPr>
+        <w:widowControl w:val="0"/>
+        <w:tabs>
+          <w:tab w:val="left" w:pos="566"/>
+          <w:tab w:val="left" w:pos="1133"/>
+          <w:tab w:val="left" w:pos="1700"/>
+          <w:tab w:val="left" w:pos="2267"/>
+          <w:tab w:val="left" w:pos="2834"/>
+          <w:tab w:val="left" w:pos="3401"/>
+          <w:tab w:val="left" w:pos="3968"/>
+          <w:tab w:val="left" w:pos="4535"/>
+          <w:tab w:val="left" w:pos="5102"/>
+          <w:tab w:val="left" w:pos="5669"/>
+          <w:tab w:val="left" w:pos="6236"/>
+          <w:tab w:val="left" w:pos="6803"/>
+        </w:tabs>
+        <w:autoSpaceDE w:val="0"/>
+        <w:autoSpaceDN w:val="0"/>
+        <w:adjustRightInd w:val="0"/>
+        <w:spacing w:before="120" w:after="120" w:line="360" w:lineRule="auto"/>
+        <w:ind w:left="357"/>
+        <w:jc w:val="both"/>
+        <w:rPr>
+          <w:rFonts w:ascii="Times New Roman" w:hAnsi="Times New Roman"/>
+          <w:b/>
+          <w:sz w:val="28"/>
+          <w:szCs w:val="28"/>
+        </w:rPr>
+      </w:pPr>
+      <w:r>
+        <w:rPr>
+          <w:rFonts w:ascii="Times New Roman" w:hAnsi="Times New Roman"/>
+          <w:b/>
+          <w:sz w:val="28"/>
+          <w:szCs w:val="28"/>
+        </w:rPr>
+        <w:t>Шаги:</w:t>
+      </w:r>
+    </w:p>
+    <w:p>
+      <w:pPr>
+        <w:widowControl w:val="0"/>
+        <w:numPr>
+          <w:ilvl w:val="0"/>
+          <w:numId w:val="29"/>
+        </w:numPr>
+        <w:tabs>
+          <w:tab w:val="left" w:pos="566"/>
+          <w:tab w:val="left" w:pos="1133"/>
+          <w:tab w:val="left" w:pos="1700"/>
+          <w:tab w:val="left" w:pos="2267"/>
+          <w:tab w:val="left" w:pos="2834"/>
+          <w:tab w:val="left" w:pos="3401"/>
+          <w:tab w:val="left" w:pos="3968"/>
+          <w:tab w:val="left" w:pos="4535"/>
+          <w:tab w:val="left" w:pos="5102"/>
+          <w:tab w:val="left" w:pos="5669"/>
+          <w:tab w:val="left" w:pos="6236"/>
+          <w:tab w:val="left" w:pos="6803"/>
+        </w:tabs>
+        <w:autoSpaceDE w:val="0"/>
+        <w:autoSpaceDN w:val="0"/>
+        <w:adjustRightInd w:val="0"/>
+        <w:spacing w:before="120" w:after="120" w:line="360" w:lineRule="auto"/>
+        <w:ind w:left="567" w:firstLine="0"/>
+        <w:contextualSpacing/>
+        <w:jc w:val="both"/>
+        <w:rPr>
+          <w:rFonts w:ascii="Times New Roman" w:hAnsi="Times New Roman"/>
+          <w:sz w:val="28"/>
+          <w:szCs w:val="28"/>
+        </w:rPr>
+      </w:pPr>
+      <w:r>
+        <w:rPr>
+          <w:rFonts w:ascii="Times New Roman" w:hAnsi="Times New Roman"/>
+          <w:sz w:val="28"/>
+          <w:szCs w:val="28"/>
+        </w:rPr>
+        <w:t xml:space="preserve">В текстовом поле </w:t>
+      </w:r>
+      <w:proofErr w:type="spellStart"/>
+      <w:r>
+        <w:rPr>
+          <w:rFonts w:ascii="Times New Roman" w:hAnsi="Times New Roman"/>
+          <w:i/>
+          <w:sz w:val="28"/>
+          <w:szCs w:val="28"/>
+          <w:lang w:val="en-US"/>
+        </w:rPr>
+        <w:t>textField</w:t>
+      </w:r>
+      <w:proofErr w:type="spellEnd"/>
+      <w:r>
+        <w:rPr>
+          <w:rFonts w:ascii="Times New Roman" w:hAnsi="Times New Roman"/>
+          <w:sz w:val="28"/>
+          <w:szCs w:val="28"/>
+        </w:rPr>
+        <w:t xml:space="preserve"> набрать текст;</w:t>
+      </w:r>
+    </w:p>
+    <w:p>
+      <w:pPr>
+        <w:widowControl w:val="0"/>
+        <w:numPr>
+          <w:ilvl w:val="0"/>
+          <w:numId w:val="29"/>
+        </w:numPr>
+        <w:tabs>
+          <w:tab w:val="left" w:pos="566"/>
+          <w:tab w:val="left" w:pos="1133"/>
+          <w:tab w:val="left" w:pos="1700"/>
+          <w:tab w:val="left" w:pos="2267"/>
+          <w:tab w:val="left" w:pos="2834"/>
+          <w:tab w:val="left" w:pos="3401"/>
+          <w:tab w:val="left" w:pos="3968"/>
+          <w:tab w:val="left" w:pos="4535"/>
+          <w:tab w:val="left" w:pos="5102"/>
+          <w:tab w:val="left" w:pos="5669"/>
+          <w:tab w:val="left" w:pos="6236"/>
+          <w:tab w:val="left" w:pos="6803"/>
+        </w:tabs>
+        <w:autoSpaceDE w:val="0"/>
+        <w:autoSpaceDN w:val="0"/>
+        <w:adjustRightInd w:val="0"/>
+        <w:spacing w:before="120" w:after="120" w:line="360" w:lineRule="auto"/>
+        <w:ind w:left="567" w:firstLine="0"/>
+        <w:jc w:val="both"/>
+        <w:rPr>
+          <w:rFonts w:ascii="Times New Roman" w:hAnsi="Times New Roman"/>
+          <w:sz w:val="28"/>
+          <w:szCs w:val="28"/>
+        </w:rPr>
+      </w:pPr>
+      <w:r>
+        <w:rPr>
+          <w:rFonts w:ascii="Times New Roman" w:hAnsi="Times New Roman"/>
+          <w:sz w:val="28"/>
+          <w:szCs w:val="28"/>
+        </w:rPr>
+        <w:t>Отредактировать набранный текст.</w:t>
+      </w:r>
     </w:p>
     <w:p>
       <w:pPr>
@@ -8828,6 +8998,8 @@
         </w:rPr>
         <w:t>:</w:t>
       </w:r>
+      <w:bookmarkStart w:id="0" w:name="_GoBack"/>
+      <w:bookmarkEnd w:id="0"/>
     </w:p>
     <w:p>
       <w:pPr>
@@ -8914,7 +9086,6 @@
         <w:t xml:space="preserve">в формате </w:t>
       </w:r>
       <w:proofErr w:type="spellStart"/>
-      <w:proofErr w:type="gramStart"/>
       <w:r>
         <w:rPr>
           <w:rFonts w:ascii="Times New Roman" w:eastAsiaTheme="minorHAnsi" w:hAnsi="Times New Roman"/>
@@ -8931,17 +9102,20 @@
       <w:r>
         <w:rPr>
           <w:rFonts w:ascii="Times New Roman" w:eastAsiaTheme="minorHAnsi" w:hAnsi="Times New Roman"/>
+          <w:bCs/>
           <w:i/>
           <w:sz w:val="28"/>
           <w:szCs w:val="28"/>
           <w:shd w:val="clear" w:color="auto" w:fill="FFFFFF"/>
           <w:lang w:eastAsia="en-US"/>
         </w:rPr>
-        <w:t>:</w:t>
-      </w:r>
+        <w:t>.</w:t>
+      </w:r>
+      <w:proofErr w:type="spellStart"/>
       <w:r>
         <w:rPr>
           <w:rFonts w:ascii="Times New Roman" w:eastAsiaTheme="minorHAnsi" w:hAnsi="Times New Roman"/>
+          <w:bCs/>
           <w:i/>
           <w:sz w:val="28"/>
           <w:szCs w:val="28"/>
@@ -8950,40 +9124,70 @@
         </w:rPr>
         <w:t>MM</w:t>
       </w:r>
-      <w:proofErr w:type="gramEnd"/>
+      <w:proofErr w:type="spellEnd"/>
       <w:r>
         <w:rPr>
           <w:rFonts w:ascii="Times New Roman" w:eastAsiaTheme="minorHAnsi" w:hAnsi="Times New Roman"/>
+          <w:bCs/>
           <w:i/>
           <w:sz w:val="28"/>
           <w:szCs w:val="28"/>
           <w:shd w:val="clear" w:color="auto" w:fill="FFFFFF"/>
           <w:lang w:eastAsia="en-US"/>
         </w:rPr>
-        <w:t>:</w:t>
+        <w:t>.</w:t>
       </w:r>
       <w:proofErr w:type="spellStart"/>
       <w:r>
         <w:rPr>
           <w:rFonts w:ascii="Times New Roman" w:eastAsiaTheme="minorHAnsi" w:hAnsi="Times New Roman"/>
+          <w:bCs/>
+          <w:i/>
+          <w:sz w:val="28"/>
+          <w:szCs w:val="28"/>
+          <w:shd w:val="clear" w:color="auto" w:fill="FFFFFF"/>
+          <w:lang w:val="en-US" w:eastAsia="en-US"/>
+        </w:rPr>
+        <w:t>yyyy</w:t>
+      </w:r>
+      <w:proofErr w:type="spellEnd"/>
+      <w:r>
+        <w:rPr>
+          <w:rFonts w:ascii="Times New Roman" w:eastAsiaTheme="minorHAnsi" w:hAnsi="Times New Roman"/>
+          <w:bCs/>
           <w:i/>
           <w:sz w:val="28"/>
           <w:szCs w:val="28"/>
           <w:shd w:val="clear" w:color="auto" w:fill="FFFFFF"/>
           <w:lang w:eastAsia="en-US"/>
         </w:rPr>
-        <w:t>yyyy</w:t>
+        <w:t>_</w:t>
+      </w:r>
+      <w:proofErr w:type="spellStart"/>
+      <w:r>
+        <w:rPr>
+          <w:rFonts w:ascii="Times New Roman" w:eastAsiaTheme="minorHAnsi" w:hAnsi="Times New Roman"/>
+          <w:bCs/>
+          <w:i/>
+          <w:sz w:val="28"/>
+          <w:szCs w:val="28"/>
+          <w:shd w:val="clear" w:color="auto" w:fill="FFFFFF"/>
+          <w:lang w:val="en-US" w:eastAsia="en-US"/>
+        </w:rPr>
+        <w:t>HH</w:t>
       </w:r>
       <w:proofErr w:type="spellEnd"/>
       <w:r>
         <w:rPr>
           <w:rFonts w:ascii="Times New Roman" w:eastAsiaTheme="minorHAnsi" w:hAnsi="Times New Roman"/>
+          <w:bCs/>
+          <w:i/>
           <w:sz w:val="28"/>
           <w:szCs w:val="28"/>
           <w:shd w:val="clear" w:color="auto" w:fill="FFFFFF"/>
           <w:lang w:eastAsia="en-US"/>
         </w:rPr>
-        <w:t> </w:t>
+        <w:t>.</w:t>
       </w:r>
       <w:proofErr w:type="spellStart"/>
       <w:r>
@@ -8994,44 +9198,22 @@
           <w:sz w:val="28"/>
           <w:szCs w:val="28"/>
           <w:shd w:val="clear" w:color="auto" w:fill="FFFFFF"/>
-          <w:lang w:eastAsia="en-US"/>
-        </w:rPr>
-        <w:t>HH</w:t>
-      </w:r>
+          <w:lang w:val="en-US" w:eastAsia="en-US"/>
+        </w:rPr>
+        <w:t>mm</w:t>
+      </w:r>
+      <w:proofErr w:type="spellEnd"/>
       <w:r>
         <w:rPr>
           <w:rFonts w:ascii="Times New Roman" w:eastAsiaTheme="minorHAnsi" w:hAnsi="Times New Roman"/>
+          <w:bCs/>
+          <w:i/>
           <w:sz w:val="28"/>
           <w:szCs w:val="28"/>
           <w:shd w:val="clear" w:color="auto" w:fill="FFFFFF"/>
           <w:lang w:eastAsia="en-US"/>
         </w:rPr>
-        <w:t>:</w:t>
-      </w:r>
-      <w:r>
-        <w:rPr>
-          <w:rFonts w:ascii="Times New Roman" w:eastAsiaTheme="minorHAnsi" w:hAnsi="Times New Roman"/>
-          <w:bCs/>
-          <w:i/>
-          <w:sz w:val="28"/>
-          <w:szCs w:val="28"/>
-          <w:shd w:val="clear" w:color="auto" w:fill="FFFFFF"/>
-          <w:lang w:eastAsia="en-US"/>
-        </w:rPr>
-        <w:t>mm</w:t>
-      </w:r>
-      <w:proofErr w:type="spellEnd"/>
-      <w:r>
-        <w:rPr>
-          <w:rFonts w:ascii="Times New Roman" w:eastAsiaTheme="minorHAnsi" w:hAnsi="Times New Roman"/>
-          <w:bCs/>
-          <w:i/>
-          <w:sz w:val="28"/>
-          <w:szCs w:val="28"/>
-          <w:shd w:val="clear" w:color="auto" w:fill="FFFFFF"/>
-          <w:lang w:eastAsia="en-US"/>
-        </w:rPr>
-        <w:t>:</w:t>
+        <w:t>.</w:t>
       </w:r>
       <w:proofErr w:type="spellStart"/>
       <w:r>
@@ -9328,8 +9510,6 @@
           <w:szCs w:val="28"/>
         </w:rPr>
       </w:pPr>
-      <w:bookmarkStart w:id="0" w:name="_GoBack"/>
-      <w:bookmarkEnd w:id="0"/>
     </w:p>
     <w:sectPr>
       <w:footerReference w:type="default" r:id="rId8"/>
@@ -9405,7 +9585,7 @@
         <w:sz w:val="28"/>
         <w:szCs w:val="28"/>
       </w:rPr>
-      <w:t>13</w:t>
+      <w:t>12</w:t>
     </w:r>
     <w:r>
       <w:rPr>
@@ -9629,6 +9809,96 @@
     </w:lvl>
   </w:abstractNum>
   <w:abstractNum w:abstractNumId="2" w15:restartNumberingAfterBreak="0">
+    <w:nsid w:val="0DAD5998"/>
+    <w:multiLevelType w:val="hybridMultilevel"/>
+    <w:tmpl w:val="47F868A2"/>
+    <w:lvl w:ilvl="0" w:tplc="F9327858">
+      <w:start w:val="1"/>
+      <w:numFmt w:val="decimal"/>
+      <w:suff w:val="space"/>
+      <w:lvlText w:val="%1."/>
+      <w:lvlJc w:val="left"/>
+      <w:pPr>
+        <w:ind w:left="720" w:hanging="360"/>
+      </w:pPr>
+      <w:rPr>
+        <w:rFonts w:hint="default"/>
+      </w:rPr>
+    </w:lvl>
+    <w:lvl w:ilvl="1" w:tplc="04190019" w:tentative="1">
+      <w:start w:val="1"/>
+      <w:numFmt w:val="lowerLetter"/>
+      <w:lvlText w:val="%2."/>
+      <w:lvlJc w:val="left"/>
+      <w:pPr>
+        <w:ind w:left="1797" w:hanging="360"/>
+      </w:pPr>
+    </w:lvl>
+    <w:lvl w:ilvl="2" w:tplc="0419001B" w:tentative="1">
+      <w:start w:val="1"/>
+      <w:numFmt w:val="lowerRoman"/>
+      <w:lvlText w:val="%3."/>
+      <w:lvlJc w:val="right"/>
+      <w:pPr>
+        <w:ind w:left="2517" w:hanging="180"/>
+      </w:pPr>
+    </w:lvl>
+    <w:lvl w:ilvl="3" w:tplc="0419000F" w:tentative="1">
+      <w:start w:val="1"/>
+      <w:numFmt w:val="decimal"/>
+      <w:lvlText w:val="%4."/>
+      <w:lvlJc w:val="left"/>
+      <w:pPr>
+        <w:ind w:left="3237" w:hanging="360"/>
+      </w:pPr>
+    </w:lvl>
+    <w:lvl w:ilvl="4" w:tplc="04190019" w:tentative="1">
+      <w:start w:val="1"/>
+      <w:numFmt w:val="lowerLetter"/>
+      <w:lvlText w:val="%5."/>
+      <w:lvlJc w:val="left"/>
+      <w:pPr>
+        <w:ind w:left="3957" w:hanging="360"/>
+      </w:pPr>
+    </w:lvl>
+    <w:lvl w:ilvl="5" w:tplc="0419001B" w:tentative="1">
+      <w:start w:val="1"/>
+      <w:numFmt w:val="lowerRoman"/>
+      <w:lvlText w:val="%6."/>
+      <w:lvlJc w:val="right"/>
+      <w:pPr>
+        <w:ind w:left="4677" w:hanging="180"/>
+      </w:pPr>
+    </w:lvl>
+    <w:lvl w:ilvl="6" w:tplc="0419000F" w:tentative="1">
+      <w:start w:val="1"/>
+      <w:numFmt w:val="decimal"/>
+      <w:lvlText w:val="%7."/>
+      <w:lvlJc w:val="left"/>
+      <w:pPr>
+        <w:ind w:left="5397" w:hanging="360"/>
+      </w:pPr>
+    </w:lvl>
+    <w:lvl w:ilvl="7" w:tplc="04190019" w:tentative="1">
+      <w:start w:val="1"/>
+      <w:numFmt w:val="lowerLetter"/>
+      <w:lvlText w:val="%8."/>
+      <w:lvlJc w:val="left"/>
+      <w:pPr>
+        <w:ind w:left="6117" w:hanging="360"/>
+      </w:pPr>
+    </w:lvl>
+    <w:lvl w:ilvl="8" w:tplc="0419001B" w:tentative="1">
+      <w:start w:val="1"/>
+      <w:numFmt w:val="lowerRoman"/>
+      <w:lvlText w:val="%9."/>
+      <w:lvlJc w:val="right"/>
+      <w:pPr>
+        <w:ind w:left="6837" w:hanging="180"/>
+      </w:pPr>
+    </w:lvl>
+  </w:abstractNum>
+  <w:abstractNum w:abstractNumId="3" w15:restartNumberingAfterBreak="0">
     <w:nsid w:val="12A57631"/>
     <w:multiLevelType w:val="hybridMultilevel"/>
     <w:tmpl w:val="B6321246"/>
@@ -9721,7 +9991,7 @@
       </w:pPr>
     </w:lvl>
   </w:abstractNum>
-  <w:abstractNum w:abstractNumId="3" w15:restartNumberingAfterBreak="0">
+  <w:abstractNum w:abstractNumId="4" w15:restartNumberingAfterBreak="0">
     <w:nsid w:val="1F7512EB"/>
     <w:multiLevelType w:val="hybridMultilevel"/>
     <w:tmpl w:val="B6321246"/>
@@ -9814,7 +10084,7 @@
       </w:pPr>
     </w:lvl>
   </w:abstractNum>
-  <w:abstractNum w:abstractNumId="4" w15:restartNumberingAfterBreak="0">
+  <w:abstractNum w:abstractNumId="5" w15:restartNumberingAfterBreak="0">
     <w:nsid w:val="20064A73"/>
     <w:multiLevelType w:val="hybridMultilevel"/>
     <w:tmpl w:val="CF1CEC6E"/>
@@ -9906,7 +10176,7 @@
       </w:pPr>
     </w:lvl>
   </w:abstractNum>
-  <w:abstractNum w:abstractNumId="5" w15:restartNumberingAfterBreak="0">
+  <w:abstractNum w:abstractNumId="6" w15:restartNumberingAfterBreak="0">
     <w:nsid w:val="238276F6"/>
     <w:multiLevelType w:val="hybridMultilevel"/>
     <w:tmpl w:val="B6321246"/>
@@ -9999,7 +10269,7 @@
       </w:pPr>
     </w:lvl>
   </w:abstractNum>
-  <w:abstractNum w:abstractNumId="6" w15:restartNumberingAfterBreak="0">
+  <w:abstractNum w:abstractNumId="7" w15:restartNumberingAfterBreak="0">
     <w:nsid w:val="254E5BA4"/>
     <w:multiLevelType w:val="hybridMultilevel"/>
     <w:tmpl w:val="066A4EFE"/>
@@ -10092,7 +10362,7 @@
       </w:pPr>
     </w:lvl>
   </w:abstractNum>
-  <w:abstractNum w:abstractNumId="7" w15:restartNumberingAfterBreak="0">
+  <w:abstractNum w:abstractNumId="8" w15:restartNumberingAfterBreak="0">
     <w:nsid w:val="28835CF8"/>
     <w:multiLevelType w:val="hybridMultilevel"/>
     <w:tmpl w:val="0868DA22"/>
@@ -10206,7 +10476,7 @@
       </w:rPr>
     </w:lvl>
   </w:abstractNum>
-  <w:abstractNum w:abstractNumId="8" w15:restartNumberingAfterBreak="0">
+  <w:abstractNum w:abstractNumId="9" w15:restartNumberingAfterBreak="0">
     <w:nsid w:val="28A74664"/>
     <w:multiLevelType w:val="hybridMultilevel"/>
     <w:tmpl w:val="47F868A2"/>
@@ -10296,7 +10566,7 @@
       </w:pPr>
     </w:lvl>
   </w:abstractNum>
-  <w:abstractNum w:abstractNumId="9" w15:restartNumberingAfterBreak="0">
+  <w:abstractNum w:abstractNumId="10" w15:restartNumberingAfterBreak="0">
     <w:nsid w:val="307711CD"/>
     <w:multiLevelType w:val="hybridMultilevel"/>
     <w:tmpl w:val="B6321246"/>
@@ -10389,7 +10659,7 @@
       </w:pPr>
     </w:lvl>
   </w:abstractNum>
-  <w:abstractNum w:abstractNumId="10" w15:restartNumberingAfterBreak="0">
+  <w:abstractNum w:abstractNumId="11" w15:restartNumberingAfterBreak="0">
     <w:nsid w:val="36AE7543"/>
     <w:multiLevelType w:val="hybridMultilevel"/>
     <w:tmpl w:val="B6321246"/>
@@ -10482,7 +10752,7 @@
       </w:pPr>
     </w:lvl>
   </w:abstractNum>
-  <w:abstractNum w:abstractNumId="11" w15:restartNumberingAfterBreak="0">
+  <w:abstractNum w:abstractNumId="12" w15:restartNumberingAfterBreak="0">
     <w:nsid w:val="382E783E"/>
     <w:multiLevelType w:val="hybridMultilevel"/>
     <w:tmpl w:val="FA98649E"/>
@@ -10575,7 +10845,7 @@
       </w:pPr>
     </w:lvl>
   </w:abstractNum>
-  <w:abstractNum w:abstractNumId="12" w15:restartNumberingAfterBreak="0">
+  <w:abstractNum w:abstractNumId="13" w15:restartNumberingAfterBreak="0">
     <w:nsid w:val="3979081C"/>
     <w:multiLevelType w:val="hybridMultilevel"/>
     <w:tmpl w:val="77BABABA"/>
@@ -10668,7 +10938,7 @@
       </w:pPr>
     </w:lvl>
   </w:abstractNum>
-  <w:abstractNum w:abstractNumId="13" w15:restartNumberingAfterBreak="0">
+  <w:abstractNum w:abstractNumId="14" w15:restartNumberingAfterBreak="0">
     <w:nsid w:val="3B142E47"/>
     <w:multiLevelType w:val="hybridMultilevel"/>
     <w:tmpl w:val="066A4EFE"/>
@@ -10761,7 +11031,7 @@
       </w:pPr>
     </w:lvl>
   </w:abstractNum>
-  <w:abstractNum w:abstractNumId="14" w15:restartNumberingAfterBreak="0">
+  <w:abstractNum w:abstractNumId="15" w15:restartNumberingAfterBreak="0">
     <w:nsid w:val="3F85148A"/>
     <w:multiLevelType w:val="hybridMultilevel"/>
     <w:tmpl w:val="47F868A2"/>
@@ -10851,7 +11121,7 @@
       </w:pPr>
     </w:lvl>
   </w:abstractNum>
-  <w:abstractNum w:abstractNumId="15" w15:restartNumberingAfterBreak="0">
+  <w:abstractNum w:abstractNumId="16" w15:restartNumberingAfterBreak="0">
     <w:nsid w:val="4213160B"/>
     <w:multiLevelType w:val="hybridMultilevel"/>
     <w:tmpl w:val="AE800790"/>
@@ -10941,7 +11211,7 @@
       </w:pPr>
     </w:lvl>
   </w:abstractNum>
-  <w:abstractNum w:abstractNumId="16" w15:restartNumberingAfterBreak="0">
+  <w:abstractNum w:abstractNumId="17" w15:restartNumberingAfterBreak="0">
     <w:nsid w:val="51351BFA"/>
     <w:multiLevelType w:val="hybridMultilevel"/>
     <w:tmpl w:val="BB0403B8"/>
@@ -11031,7 +11301,7 @@
       </w:pPr>
     </w:lvl>
   </w:abstractNum>
-  <w:abstractNum w:abstractNumId="17" w15:restartNumberingAfterBreak="0">
+  <w:abstractNum w:abstractNumId="18" w15:restartNumberingAfterBreak="0">
     <w:nsid w:val="5B2615B8"/>
     <w:multiLevelType w:val="hybridMultilevel"/>
     <w:tmpl w:val="02188FA6"/>
@@ -11124,7 +11394,7 @@
       </w:pPr>
     </w:lvl>
   </w:abstractNum>
-  <w:abstractNum w:abstractNumId="18" w15:restartNumberingAfterBreak="0">
+  <w:abstractNum w:abstractNumId="19" w15:restartNumberingAfterBreak="0">
     <w:nsid w:val="5E7509D3"/>
     <w:multiLevelType w:val="hybridMultilevel"/>
     <w:tmpl w:val="B6321246"/>
@@ -11217,7 +11487,7 @@
       </w:pPr>
     </w:lvl>
   </w:abstractNum>
-  <w:abstractNum w:abstractNumId="19" w15:restartNumberingAfterBreak="0">
+  <w:abstractNum w:abstractNumId="20" w15:restartNumberingAfterBreak="0">
     <w:nsid w:val="635B5A0D"/>
     <w:multiLevelType w:val="hybridMultilevel"/>
     <w:tmpl w:val="B6321246"/>
@@ -11310,7 +11580,7 @@
       </w:pPr>
     </w:lvl>
   </w:abstractNum>
-  <w:abstractNum w:abstractNumId="20" w15:restartNumberingAfterBreak="0">
+  <w:abstractNum w:abstractNumId="21" w15:restartNumberingAfterBreak="0">
     <w:nsid w:val="6B23791A"/>
     <w:multiLevelType w:val="hybridMultilevel"/>
     <w:tmpl w:val="02188FA6"/>
@@ -11403,7 +11673,7 @@
       </w:pPr>
     </w:lvl>
   </w:abstractNum>
-  <w:abstractNum w:abstractNumId="21" w15:restartNumberingAfterBreak="0">
+  <w:abstractNum w:abstractNumId="22" w15:restartNumberingAfterBreak="0">
     <w:nsid w:val="750D4C3D"/>
     <w:multiLevelType w:val="hybridMultilevel"/>
     <w:tmpl w:val="02188FA6"/>
@@ -11496,7 +11766,7 @@
       </w:pPr>
     </w:lvl>
   </w:abstractNum>
-  <w:abstractNum w:abstractNumId="22" w15:restartNumberingAfterBreak="0">
+  <w:abstractNum w:abstractNumId="23" w15:restartNumberingAfterBreak="0">
     <w:nsid w:val="752A2136"/>
     <w:multiLevelType w:val="hybridMultilevel"/>
     <w:tmpl w:val="DBB67890"/>
@@ -11589,7 +11859,7 @@
       </w:pPr>
     </w:lvl>
   </w:abstractNum>
-  <w:abstractNum w:abstractNumId="23" w15:restartNumberingAfterBreak="0">
+  <w:abstractNum w:abstractNumId="24" w15:restartNumberingAfterBreak="0">
     <w:nsid w:val="789B2EB9"/>
     <w:multiLevelType w:val="hybridMultilevel"/>
     <w:tmpl w:val="8FAC39BA"/>
@@ -11682,7 +11952,7 @@
       </w:pPr>
     </w:lvl>
   </w:abstractNum>
-  <w:abstractNum w:abstractNumId="24" w15:restartNumberingAfterBreak="0">
+  <w:abstractNum w:abstractNumId="25" w15:restartNumberingAfterBreak="0">
     <w:nsid w:val="7A810960"/>
     <w:multiLevelType w:val="hybridMultilevel"/>
     <w:tmpl w:val="BA70CFD4"/>
@@ -11774,7 +12044,7 @@
       </w:pPr>
     </w:lvl>
   </w:abstractNum>
-  <w:abstractNum w:abstractNumId="25" w15:restartNumberingAfterBreak="0">
+  <w:abstractNum w:abstractNumId="26" w15:restartNumberingAfterBreak="0">
     <w:nsid w:val="7C4233DA"/>
     <w:multiLevelType w:val="hybridMultilevel"/>
     <w:tmpl w:val="066A4EFE"/>
@@ -11867,7 +12137,7 @@
       </w:pPr>
     </w:lvl>
   </w:abstractNum>
-  <w:abstractNum w:abstractNumId="26" w15:restartNumberingAfterBreak="0">
+  <w:abstractNum w:abstractNumId="27" w15:restartNumberingAfterBreak="0">
     <w:nsid w:val="7E1658FD"/>
     <w:multiLevelType w:val="hybridMultilevel"/>
     <w:tmpl w:val="B6321246"/>
@@ -11960,7 +12230,7 @@
       </w:pPr>
     </w:lvl>
   </w:abstractNum>
-  <w:abstractNum w:abstractNumId="27" w15:restartNumberingAfterBreak="0">
+  <w:abstractNum w:abstractNumId="28" w15:restartNumberingAfterBreak="0">
     <w:nsid w:val="7E4916A3"/>
     <w:multiLevelType w:val="hybridMultilevel"/>
     <w:tmpl w:val="B6321246"/>
@@ -12054,88 +12324,91 @@
     </w:lvl>
   </w:abstractNum>
   <w:num w:numId="1">
-    <w:abstractNumId w:val="15"/>
+    <w:abstractNumId w:val="16"/>
   </w:num>
   <w:num w:numId="2">
-    <w:abstractNumId w:val="24"/>
+    <w:abstractNumId w:val="25"/>
   </w:num>
   <w:num w:numId="3">
-    <w:abstractNumId w:val="22"/>
+    <w:abstractNumId w:val="23"/>
   </w:num>
   <w:num w:numId="4">
     <w:abstractNumId w:val="0"/>
   </w:num>
   <w:num w:numId="5">
+    <w:abstractNumId w:val="5"/>
+  </w:num>
+  <w:num w:numId="6">
+    <w:abstractNumId w:val="24"/>
+  </w:num>
+  <w:num w:numId="7">
+    <w:abstractNumId w:val="20"/>
+  </w:num>
+  <w:num w:numId="8">
+    <w:abstractNumId w:val="28"/>
+  </w:num>
+  <w:num w:numId="9">
     <w:abstractNumId w:val="4"/>
   </w:num>
-  <w:num w:numId="6">
-    <w:abstractNumId w:val="23"/>
+  <w:num w:numId="10">
+    <w:abstractNumId w:val="6"/>
   </w:num>
-  <w:num w:numId="7">
+  <w:num w:numId="11">
+    <w:abstractNumId w:val="26"/>
+  </w:num>
+  <w:num w:numId="12">
     <w:abstractNumId w:val="19"/>
   </w:num>
-  <w:num w:numId="8">
+  <w:num w:numId="13">
+    <w:abstractNumId w:val="13"/>
+  </w:num>
+  <w:num w:numId="14">
+    <w:abstractNumId w:val="10"/>
+  </w:num>
+  <w:num w:numId="15">
+    <w:abstractNumId w:val="3"/>
+  </w:num>
+  <w:num w:numId="16">
     <w:abstractNumId w:val="27"/>
   </w:num>
-  <w:num w:numId="9">
-    <w:abstractNumId w:val="3"/>
+  <w:num w:numId="17">
+    <w:abstractNumId w:val="11"/>
   </w:num>
-  <w:num w:numId="10">
-    <w:abstractNumId w:val="5"/>
+  <w:num w:numId="18">
+    <w:abstractNumId w:val="14"/>
   </w:num>
-  <w:num w:numId="11">
-    <w:abstractNumId w:val="25"/>
+  <w:num w:numId="19">
+    <w:abstractNumId w:val="7"/>
   </w:num>
-  <w:num w:numId="12">
+  <w:num w:numId="20">
+    <w:abstractNumId w:val="21"/>
+  </w:num>
+  <w:num w:numId="21">
+    <w:abstractNumId w:val="12"/>
+  </w:num>
+  <w:num w:numId="22">
     <w:abstractNumId w:val="18"/>
   </w:num>
-  <w:num w:numId="13">
-    <w:abstractNumId w:val="12"/>
+  <w:num w:numId="23">
+    <w:abstractNumId w:val="22"/>
   </w:num>
-  <w:num w:numId="14">
-    <w:abstractNumId w:val="9"/>
+  <w:num w:numId="24">
+    <w:abstractNumId w:val="8"/>
   </w:num>
-  <w:num w:numId="15">
-    <w:abstractNumId w:val="2"/>
-  </w:num>
-  <w:num w:numId="16">
-    <w:abstractNumId w:val="26"/>
-  </w:num>
-  <w:num w:numId="17">
-    <w:abstractNumId w:val="10"/>
-  </w:num>
-  <w:num w:numId="18">
-    <w:abstractNumId w:val="13"/>
-  </w:num>
-  <w:num w:numId="19">
-    <w:abstractNumId w:val="6"/>
-  </w:num>
-  <w:num w:numId="20">
-    <w:abstractNumId w:val="20"/>
-  </w:num>
-  <w:num w:numId="21">
-    <w:abstractNumId w:val="11"/>
-  </w:num>
-  <w:num w:numId="22">
+  <w:num w:numId="25">
     <w:abstractNumId w:val="17"/>
   </w:num>
-  <w:num w:numId="23">
-    <w:abstractNumId w:val="21"/>
-  </w:num>
-  <w:num w:numId="24">
-    <w:abstractNumId w:val="7"/>
-  </w:num>
-  <w:num w:numId="25">
-    <w:abstractNumId w:val="16"/>
-  </w:num>
   <w:num w:numId="26">
-    <w:abstractNumId w:val="14"/>
+    <w:abstractNumId w:val="15"/>
   </w:num>
   <w:num w:numId="27">
     <w:abstractNumId w:val="1"/>
   </w:num>
   <w:num w:numId="28">
-    <w:abstractNumId w:val="8"/>
+    <w:abstractNumId w:val="9"/>
+  </w:num>
+  <w:num w:numId="29">
+    <w:abstractNumId w:val="2"/>
   </w:num>
 </w:numbering>
 </file>
@@ -12888,7 +13161,7 @@
 </file>
 
 <file path=customXml/itemProps1.xml><?xml version="1.0" encoding="utf-8"?>
-<ds:datastoreItem xmlns:ds="http://schemas.openxmlformats.org/officeDocument/2006/customXml" ds:itemID="{4384A7F5-0FA6-4EE0-87AE-D00611DA265C}">
+<ds:datastoreItem xmlns:ds="http://schemas.openxmlformats.org/officeDocument/2006/customXml" ds:itemID="{C3297C07-8D0E-405C-9857-C5ED39F625C8}">
   <ds:schemaRefs>
     <ds:schemaRef ds:uri="http://schemas.openxmlformats.org/officeDocument/2006/bibliography"/>
   </ds:schemaRefs>

</xml_diff>